<commit_message>
continued work on classroom section and added registration verification
</commit_message>
<xml_diff>
--- a/FinalYearProject/Ideas.docx
+++ b/FinalYearProject/Ideas.docx
@@ -4,15 +4,7 @@
   <w:body>
     <w:p>
       <w:r>
-        <w:t xml:space="preserve">Quickly write down </w:t>
-      </w:r>
-      <w:proofErr w:type="gramStart"/>
-      <w:r>
-        <w:t>all of</w:t>
-      </w:r>
-      <w:proofErr w:type="gramEnd"/>
-      <w:r>
-        <w:t xml:space="preserve"> the numbers that are evenly divisible in the top number</w:t>
+        <w:t>Quickly write down all of the numbers that are evenly divisible in the top number</w:t>
       </w:r>
     </w:p>
     <w:p/>
@@ -66,29 +58,7 @@
           <w:szCs w:val="20"/>
           <w:shd w:val="clear" w:color="auto" w:fill="F1F0F0"/>
         </w:rPr>
-        <w:t xml:space="preserve"> (friend of </w:t>
-      </w:r>
-      <w:proofErr w:type="spellStart"/>
-      <w:r>
-        <w:rPr>
-          <w:rFonts w:ascii="Helvetica" w:hAnsi="Helvetica" w:cs="Helvetica"/>
-          <w:color w:val="444950"/>
-          <w:sz w:val="20"/>
-          <w:szCs w:val="20"/>
-          <w:shd w:val="clear" w:color="auto" w:fill="F1F0F0"/>
-        </w:rPr>
-        <w:t>sarahs</w:t>
-      </w:r>
-      <w:proofErr w:type="spellEnd"/>
-      <w:r>
-        <w:rPr>
-          <w:rFonts w:ascii="Helvetica" w:hAnsi="Helvetica" w:cs="Helvetica"/>
-          <w:color w:val="444950"/>
-          <w:sz w:val="20"/>
-          <w:szCs w:val="20"/>
-          <w:shd w:val="clear" w:color="auto" w:fill="F1F0F0"/>
-        </w:rPr>
-        <w:t>)</w:t>
+        <w:t xml:space="preserve"> (friend of sarahs)</w:t>
       </w:r>
     </w:p>
     <w:p>
@@ -170,13 +140,88 @@
       </w:pPr>
     </w:p>
     <w:p>
-      <w:r>
+      <w:pPr>
         <w:rPr>
           <w:rStyle w:val="Hyperlink"/>
           <w:color w:val="auto"/>
           <w:u w:val="none"/>
         </w:rPr>
+      </w:pPr>
+      <w:r>
+        <w:rPr>
+          <w:rStyle w:val="Hyperlink"/>
+          <w:color w:val="auto"/>
+          <w:u w:val="none"/>
+        </w:rPr>
         <w:t>research flutter</w:t>
+      </w:r>
+    </w:p>
+    <w:p>
+      <w:pPr>
+        <w:rPr>
+          <w:rStyle w:val="Hyperlink"/>
+          <w:color w:val="auto"/>
+          <w:u w:val="none"/>
+        </w:rPr>
+      </w:pPr>
+    </w:p>
+    <w:p>
+      <w:r>
+        <w:rPr>
+          <w:noProof/>
+        </w:rPr>
+        <w:drawing>
+          <wp:inline distT="0" distB="0" distL="0" distR="0" wp14:anchorId="1719B727" wp14:editId="07ECF7F1">
+            <wp:extent cx="5731510" cy="1344295"/>
+            <wp:effectExtent l="0" t="0" r="2540" b="8255"/>
+            <wp:docPr id="1" name="Picture 1"/>
+            <wp:cNvGraphicFramePr>
+              <a:graphicFrameLocks xmlns:a="http://schemas.openxmlformats.org/drawingml/2006/main" noChangeAspect="1"/>
+            </wp:cNvGraphicFramePr>
+            <a:graphic xmlns:a="http://schemas.openxmlformats.org/drawingml/2006/main">
+              <a:graphicData uri="http://schemas.openxmlformats.org/drawingml/2006/picture">
+                <pic:pic xmlns:pic="http://schemas.openxmlformats.org/drawingml/2006/picture">
+                  <pic:nvPicPr>
+                    <pic:cNvPr id="1" name=""/>
+                    <pic:cNvPicPr/>
+                  </pic:nvPicPr>
+                  <pic:blipFill>
+                    <a:blip r:embed="rId8"/>
+                    <a:stretch>
+                      <a:fillRect/>
+                    </a:stretch>
+                  </pic:blipFill>
+                  <pic:spPr>
+                    <a:xfrm>
+                      <a:off x="0" y="0"/>
+                      <a:ext cx="5731510" cy="1344295"/>
+                    </a:xfrm>
+                    <a:prstGeom prst="rect">
+                      <a:avLst/>
+                    </a:prstGeom>
+                  </pic:spPr>
+                </pic:pic>
+              </a:graphicData>
+            </a:graphic>
+          </wp:inline>
+        </w:drawing>
+      </w:r>
+    </w:p>
+    <w:p>
+      <w:r>
+        <w:t>Talk about speed when doing verification by doing the password first to avoid having to check the email and username in the db multiple times if they get the password wrong</w:t>
+      </w:r>
+    </w:p>
+    <w:p/>
+    <w:p>
+      <w:r>
+        <w:t>To avoid rechecking the db many times, when finally able to keep info between pages, keep everything loaded. E.g. for classroom, should know if the user has a classroom or not.</w:t>
+      </w:r>
+    </w:p>
+    <w:p/>
+    <w:p>
+      <w:r>
+        <w:t>Give everyone in the db an ID for reference.</w:t>
       </w:r>
       <w:bookmarkStart w:id="0" w:name="_GoBack"/>
       <w:bookmarkEnd w:id="0"/>

</xml_diff>

<commit_message>
created test.js file to begin work on the algorithm to be used in the minigames to test students
</commit_message>
<xml_diff>
--- a/FinalYearProject/Ideas.docx
+++ b/FinalYearProject/Ideas.docx
@@ -58,7 +58,29 @@
           <w:szCs w:val="20"/>
           <w:shd w:val="clear" w:color="auto" w:fill="F1F0F0"/>
         </w:rPr>
-        <w:t xml:space="preserve"> (friend of sarahs)</w:t>
+        <w:t xml:space="preserve"> (friend of </w:t>
+      </w:r>
+      <w:proofErr w:type="spellStart"/>
+      <w:r>
+        <w:rPr>
+          <w:rFonts w:ascii="Helvetica" w:hAnsi="Helvetica" w:cs="Helvetica"/>
+          <w:color w:val="444950"/>
+          <w:sz w:val="20"/>
+          <w:szCs w:val="20"/>
+          <w:shd w:val="clear" w:color="auto" w:fill="F1F0F0"/>
+        </w:rPr>
+        <w:t>sarahs</w:t>
+      </w:r>
+      <w:proofErr w:type="spellEnd"/>
+      <w:r>
+        <w:rPr>
+          <w:rFonts w:ascii="Helvetica" w:hAnsi="Helvetica" w:cs="Helvetica"/>
+          <w:color w:val="444950"/>
+          <w:sz w:val="20"/>
+          <w:szCs w:val="20"/>
+          <w:shd w:val="clear" w:color="auto" w:fill="F1F0F0"/>
+        </w:rPr>
+        <w:t>)</w:t>
       </w:r>
     </w:p>
     <w:p>
@@ -209,19 +231,1260 @@
     </w:p>
     <w:p>
       <w:r>
-        <w:t>Talk about speed when doing verification by doing the password first to avoid having to check the email and username in the db multiple times if they get the password wrong</w:t>
+        <w:t xml:space="preserve">Talk about speed when doing verification by doing the password first to avoid having to check the email and username in the </w:t>
+      </w:r>
+      <w:proofErr w:type="spellStart"/>
+      <w:r>
+        <w:t>db</w:t>
+      </w:r>
+      <w:proofErr w:type="spellEnd"/>
+      <w:r>
+        <w:t xml:space="preserve"> multiple times if they get the password wrong</w:t>
       </w:r>
     </w:p>
     <w:p/>
     <w:p>
       <w:r>
-        <w:t>To avoid rechecking the db many times, when finally able to keep info between pages, keep everything loaded. E.g. for classroom, should know if the user has a classroom or not.</w:t>
+        <w:t xml:space="preserve">To avoid rechecking the </w:t>
+      </w:r>
+      <w:proofErr w:type="spellStart"/>
+      <w:r>
+        <w:t>db</w:t>
+      </w:r>
+      <w:proofErr w:type="spellEnd"/>
+      <w:r>
+        <w:t xml:space="preserve"> many times, when finally able to keep info between pages, keep everything loaded. E.g. for classroom, should know if the user has a classroom or not.</w:t>
       </w:r>
     </w:p>
     <w:p/>
     <w:p>
       <w:r>
-        <w:t>Give everyone in the db an ID for reference.</w:t>
+        <w:t xml:space="preserve">Give everyone in the </w:t>
+      </w:r>
+      <w:proofErr w:type="spellStart"/>
+      <w:r>
+        <w:t>db</w:t>
+      </w:r>
+      <w:proofErr w:type="spellEnd"/>
+      <w:r>
+        <w:t xml:space="preserve"> an ID for reference.</w:t>
+      </w:r>
+    </w:p>
+    <w:p/>
+    <w:p>
+      <w:r>
+        <w:lastRenderedPageBreak/>
+        <w:t xml:space="preserve">Overall XP only determines what level you unlock. Once you have reached a threshold you </w:t>
+      </w:r>
+      <w:proofErr w:type="spellStart"/>
+      <w:r>
+        <w:t>cant</w:t>
+      </w:r>
+      <w:proofErr w:type="spellEnd"/>
+      <w:r>
+        <w:t xml:space="preserve"> earn anymore overall </w:t>
+      </w:r>
+      <w:proofErr w:type="spellStart"/>
+      <w:r>
+        <w:t>xp</w:t>
+      </w:r>
+      <w:proofErr w:type="spellEnd"/>
+      <w:r>
+        <w:t xml:space="preserve"> form the previous levels to stop boosting from the easy levels.</w:t>
+      </w:r>
+    </w:p>
+    <w:p/>
+    <w:p>
+      <w:r>
+        <w:t xml:space="preserve">In the individual levels there is a simple algorithm that determines the kinds of questions that can be asked </w:t>
+      </w:r>
+    </w:p>
+    <w:p/>
+    <w:p>
+      <w:r>
+        <w:t>The app will only deal with simple operations</w:t>
+      </w:r>
+    </w:p>
+    <w:p>
+      <w:r>
+        <w:t>Addition:</w:t>
+      </w:r>
+      <w:r>
+        <w:t xml:space="preserve"> 0 - 9999</w:t>
+      </w:r>
+    </w:p>
+    <w:p>
+      <w:r>
+        <w:t>Subtraction:</w:t>
+      </w:r>
+      <w:r>
+        <w:t xml:space="preserve"> 0 - 9999</w:t>
+      </w:r>
+    </w:p>
+    <w:p>
+      <w:r>
+        <w:t>Multiplication: 0 -12</w:t>
+      </w:r>
+    </w:p>
+    <w:p>
+      <w:r>
+        <w:t>Division: 0-10</w:t>
+      </w:r>
+    </w:p>
+    <w:p/>
+    <w:p>
+      <w:r>
+        <w:t>var operation = 'divide'; // depends on whatever the user chooses</w:t>
+      </w:r>
+    </w:p>
+    <w:p>
+      <w:r>
+        <w:t xml:space="preserve">var </w:t>
+      </w:r>
+      <w:proofErr w:type="spellStart"/>
+      <w:r>
+        <w:t>startingRange</w:t>
+      </w:r>
+      <w:proofErr w:type="spellEnd"/>
+      <w:r>
+        <w:t xml:space="preserve"> = 1;  // level name will be the starting range</w:t>
+      </w:r>
+    </w:p>
+    <w:p>
+      <w:r>
+        <w:t xml:space="preserve">var difficulty = </w:t>
+      </w:r>
+      <w:proofErr w:type="spellStart"/>
+      <w:r>
+        <w:t>startingRange</w:t>
+      </w:r>
+      <w:proofErr w:type="spellEnd"/>
+      <w:r>
+        <w:t>;</w:t>
+      </w:r>
+    </w:p>
+    <w:p>
+      <w:r>
+        <w:t xml:space="preserve">var </w:t>
+      </w:r>
+      <w:proofErr w:type="spellStart"/>
+      <w:r>
+        <w:t>rangeMin</w:t>
+      </w:r>
+      <w:proofErr w:type="spellEnd"/>
+      <w:r>
+        <w:t>;</w:t>
+      </w:r>
+    </w:p>
+    <w:p>
+      <w:r>
+        <w:t xml:space="preserve">var </w:t>
+      </w:r>
+      <w:proofErr w:type="spellStart"/>
+      <w:r>
+        <w:t>rangeMax</w:t>
+      </w:r>
+      <w:proofErr w:type="spellEnd"/>
+      <w:r>
+        <w:t>;</w:t>
+      </w:r>
+    </w:p>
+    <w:p>
+      <w:r>
+        <w:t xml:space="preserve">var </w:t>
+      </w:r>
+      <w:proofErr w:type="spellStart"/>
+      <w:r>
+        <w:t>numOfVariables</w:t>
+      </w:r>
+      <w:proofErr w:type="spellEnd"/>
+      <w:r>
+        <w:t>;</w:t>
+      </w:r>
+    </w:p>
+    <w:p>
+      <w:r>
+        <w:t>var x;</w:t>
+      </w:r>
+    </w:p>
+    <w:p>
+      <w:r>
+        <w:t>var y;</w:t>
+      </w:r>
+    </w:p>
+    <w:p>
+      <w:r>
+        <w:t>var z;</w:t>
+      </w:r>
+    </w:p>
+    <w:p>
+      <w:r>
+        <w:t>var answer;</w:t>
+      </w:r>
+    </w:p>
+    <w:p>
+      <w:r>
+        <w:t xml:space="preserve">var </w:t>
+      </w:r>
+      <w:proofErr w:type="spellStart"/>
+      <w:r>
+        <w:t>correctAnswer</w:t>
+      </w:r>
+      <w:proofErr w:type="spellEnd"/>
+      <w:r>
+        <w:t xml:space="preserve"> = 0;</w:t>
+      </w:r>
+    </w:p>
+    <w:p>
+      <w:r>
+        <w:t xml:space="preserve">var </w:t>
+      </w:r>
+      <w:proofErr w:type="spellStart"/>
+      <w:r>
+        <w:t>incorrectAnswer</w:t>
+      </w:r>
+      <w:proofErr w:type="spellEnd"/>
+      <w:r>
+        <w:t xml:space="preserve"> = 0;</w:t>
+      </w:r>
+    </w:p>
+    <w:p/>
+    <w:p>
+      <w:r>
+        <w:t xml:space="preserve">// difficulty </w:t>
+      </w:r>
+      <w:proofErr w:type="spellStart"/>
+      <w:r>
+        <w:t>cant</w:t>
+      </w:r>
+      <w:proofErr w:type="spellEnd"/>
+      <w:r>
+        <w:t xml:space="preserve"> go below starting range - 1</w:t>
+      </w:r>
+    </w:p>
+    <w:p>
+      <w:r>
+        <w:t xml:space="preserve">if(difficulty &lt; </w:t>
+      </w:r>
+      <w:proofErr w:type="spellStart"/>
+      <w:r>
+        <w:t>startingRange</w:t>
+      </w:r>
+      <w:proofErr w:type="spellEnd"/>
+      <w:r>
+        <w:t xml:space="preserve"> - 1) {</w:t>
+      </w:r>
+    </w:p>
+    <w:p>
+      <w:r>
+        <w:tab/>
+        <w:t xml:space="preserve">difficulty = </w:t>
+      </w:r>
+      <w:proofErr w:type="spellStart"/>
+      <w:r>
+        <w:t>startingRange</w:t>
+      </w:r>
+      <w:proofErr w:type="spellEnd"/>
+      <w:r>
+        <w:t xml:space="preserve"> - 1;</w:t>
+      </w:r>
+    </w:p>
+    <w:p>
+      <w:r>
+        <w:t>}</w:t>
+      </w:r>
+    </w:p>
+    <w:p>
+      <w:r>
+        <w:t xml:space="preserve">// difficulty </w:t>
+      </w:r>
+      <w:proofErr w:type="spellStart"/>
+      <w:r>
+        <w:t>cant</w:t>
+      </w:r>
+      <w:proofErr w:type="spellEnd"/>
+      <w:r>
+        <w:t xml:space="preserve"> go above starting range + 1</w:t>
+      </w:r>
+    </w:p>
+    <w:p>
+      <w:r>
+        <w:t xml:space="preserve">if(difficulty &gt; </w:t>
+      </w:r>
+      <w:proofErr w:type="spellStart"/>
+      <w:r>
+        <w:t>startingRange</w:t>
+      </w:r>
+      <w:proofErr w:type="spellEnd"/>
+      <w:r>
+        <w:t xml:space="preserve"> + 1) {</w:t>
+      </w:r>
+    </w:p>
+    <w:p>
+      <w:r>
+        <w:tab/>
+        <w:t xml:space="preserve">difficulty = </w:t>
+      </w:r>
+      <w:proofErr w:type="spellStart"/>
+      <w:r>
+        <w:t>startingRange</w:t>
+      </w:r>
+      <w:proofErr w:type="spellEnd"/>
+      <w:r>
+        <w:t xml:space="preserve"> + 1;</w:t>
+      </w:r>
+    </w:p>
+    <w:p>
+      <w:r>
+        <w:lastRenderedPageBreak/>
+        <w:t>}</w:t>
+      </w:r>
+    </w:p>
+    <w:p>
+      <w:r>
+        <w:t xml:space="preserve">// difficulty </w:t>
+      </w:r>
+      <w:proofErr w:type="spellStart"/>
+      <w:r>
+        <w:t>cant</w:t>
+      </w:r>
+      <w:proofErr w:type="spellEnd"/>
+      <w:r>
+        <w:t xml:space="preserve"> go below 1</w:t>
+      </w:r>
+    </w:p>
+    <w:p>
+      <w:r>
+        <w:t>if(difficulty &gt; 1) {</w:t>
+      </w:r>
+    </w:p>
+    <w:p>
+      <w:r>
+        <w:tab/>
+        <w:t>difficulty = 1;</w:t>
+      </w:r>
+    </w:p>
+    <w:p>
+      <w:r>
+        <w:t>}</w:t>
+      </w:r>
+    </w:p>
+    <w:p>
+      <w:r>
+        <w:t xml:space="preserve">// difficulty </w:t>
+      </w:r>
+      <w:proofErr w:type="spellStart"/>
+      <w:r>
+        <w:t>cant</w:t>
+      </w:r>
+      <w:proofErr w:type="spellEnd"/>
+      <w:r>
+        <w:t xml:space="preserve"> go above 10</w:t>
+      </w:r>
+    </w:p>
+    <w:p>
+      <w:r>
+        <w:t>if(difficulty &gt; 10) {</w:t>
+      </w:r>
+    </w:p>
+    <w:p>
+      <w:r>
+        <w:tab/>
+        <w:t>difficulty = 10;</w:t>
+      </w:r>
+    </w:p>
+    <w:p>
+      <w:r>
+        <w:t>}</w:t>
+      </w:r>
+    </w:p>
+    <w:p/>
+    <w:p>
+      <w:r>
+        <w:t>// 0 - 990</w:t>
+      </w:r>
+    </w:p>
+    <w:p>
+      <w:r>
+        <w:t>if(operation == "add") {</w:t>
+      </w:r>
+    </w:p>
+    <w:p>
+      <w:r>
+        <w:tab/>
+        <w:t>// decide how many variables will be used in the equations</w:t>
+      </w:r>
+    </w:p>
+    <w:p>
+      <w:r>
+        <w:tab/>
+      </w:r>
+      <w:proofErr w:type="spellStart"/>
+      <w:r>
+        <w:t>numOfVariables</w:t>
+      </w:r>
+      <w:proofErr w:type="spellEnd"/>
+      <w:r>
+        <w:t xml:space="preserve"> = </w:t>
+      </w:r>
+      <w:proofErr w:type="spellStart"/>
+      <w:r>
+        <w:t>randomInRange</w:t>
+      </w:r>
+      <w:proofErr w:type="spellEnd"/>
+      <w:r>
+        <w:t>(3, 4);</w:t>
+      </w:r>
+    </w:p>
+    <w:p>
+      <w:r>
+        <w:tab/>
+      </w:r>
+    </w:p>
+    <w:p>
+      <w:r>
+        <w:t xml:space="preserve">  </w:t>
+      </w:r>
+      <w:proofErr w:type="spellStart"/>
+      <w:r>
+        <w:t>rangeMin</w:t>
+      </w:r>
+      <w:proofErr w:type="spellEnd"/>
+      <w:r>
+        <w:t xml:space="preserve"> = difficulty * 9;</w:t>
+      </w:r>
+    </w:p>
+    <w:p>
+      <w:r>
+        <w:t xml:space="preserve">  </w:t>
+      </w:r>
+      <w:proofErr w:type="spellStart"/>
+      <w:r>
+        <w:t>rangeMax</w:t>
+      </w:r>
+      <w:proofErr w:type="spellEnd"/>
+      <w:r>
+        <w:t xml:space="preserve"> = difficulty * 99;</w:t>
+      </w:r>
+    </w:p>
+    <w:p>
+      <w:r>
+        <w:t>}</w:t>
+      </w:r>
+    </w:p>
+    <w:p>
+      <w:r>
+        <w:t>// 0 - 990</w:t>
+      </w:r>
+    </w:p>
+    <w:p>
+      <w:r>
+        <w:t>else if(operation == "subtract") {</w:t>
+      </w:r>
+    </w:p>
+    <w:p>
+      <w:r>
+        <w:tab/>
+      </w:r>
+      <w:proofErr w:type="spellStart"/>
+      <w:r>
+        <w:t>numOfVariables</w:t>
+      </w:r>
+      <w:proofErr w:type="spellEnd"/>
+      <w:r>
+        <w:t xml:space="preserve"> = 3;</w:t>
+      </w:r>
+    </w:p>
+    <w:p>
+      <w:r>
+        <w:tab/>
+      </w:r>
+    </w:p>
+    <w:p>
+      <w:r>
+        <w:t xml:space="preserve">  </w:t>
+      </w:r>
+      <w:proofErr w:type="spellStart"/>
+      <w:r>
+        <w:t>rangeMin</w:t>
+      </w:r>
+      <w:proofErr w:type="spellEnd"/>
+      <w:r>
+        <w:t xml:space="preserve"> = difficulty * 9;</w:t>
+      </w:r>
+    </w:p>
+    <w:p>
+      <w:r>
+        <w:t xml:space="preserve">  </w:t>
+      </w:r>
+      <w:proofErr w:type="spellStart"/>
+      <w:r>
+        <w:t>rangeMax</w:t>
+      </w:r>
+      <w:proofErr w:type="spellEnd"/>
+      <w:r>
+        <w:t xml:space="preserve"> = difficulty * 99;</w:t>
+      </w:r>
+    </w:p>
+    <w:p>
+      <w:r>
+        <w:t xml:space="preserve">} </w:t>
+      </w:r>
+    </w:p>
+    <w:p>
+      <w:r>
+        <w:t>// 0 - 20</w:t>
+      </w:r>
+    </w:p>
+    <w:p>
+      <w:r>
+        <w:t>else if(operation == "divide") {</w:t>
+      </w:r>
+    </w:p>
+    <w:p>
+      <w:r>
+        <w:tab/>
+      </w:r>
+      <w:proofErr w:type="spellStart"/>
+      <w:r>
+        <w:t>numOfVariables</w:t>
+      </w:r>
+      <w:proofErr w:type="spellEnd"/>
+      <w:r>
+        <w:t xml:space="preserve"> = 3;</w:t>
+      </w:r>
+    </w:p>
+    <w:p>
+      <w:r>
+        <w:t xml:space="preserve">  </w:t>
+      </w:r>
+    </w:p>
+    <w:p>
+      <w:r>
+        <w:tab/>
+      </w:r>
+      <w:proofErr w:type="spellStart"/>
+      <w:r>
+        <w:t>rangeMin</w:t>
+      </w:r>
+      <w:proofErr w:type="spellEnd"/>
+      <w:r>
+        <w:t xml:space="preserve"> = difficulty;</w:t>
+      </w:r>
+    </w:p>
+    <w:p>
+      <w:r>
+        <w:t xml:space="preserve">  </w:t>
+      </w:r>
+      <w:proofErr w:type="spellStart"/>
+      <w:r>
+        <w:t>rangeMax</w:t>
+      </w:r>
+      <w:proofErr w:type="spellEnd"/>
+      <w:r>
+        <w:t xml:space="preserve"> = difficulty * 2;</w:t>
+      </w:r>
+    </w:p>
+    <w:p>
+      <w:r>
+        <w:lastRenderedPageBreak/>
+        <w:t>}</w:t>
+      </w:r>
+    </w:p>
+    <w:p>
+      <w:r>
+        <w:t>// 0 - 12</w:t>
+      </w:r>
+    </w:p>
+    <w:p>
+      <w:r>
+        <w:t>else if(operation == "multiply") {</w:t>
+      </w:r>
+    </w:p>
+    <w:p>
+      <w:r>
+        <w:tab/>
+      </w:r>
+      <w:proofErr w:type="spellStart"/>
+      <w:r>
+        <w:t>numOfVariables</w:t>
+      </w:r>
+      <w:proofErr w:type="spellEnd"/>
+      <w:r>
+        <w:t xml:space="preserve"> = 3;</w:t>
+      </w:r>
+    </w:p>
+    <w:p>
+      <w:r>
+        <w:t xml:space="preserve">  </w:t>
+      </w:r>
+    </w:p>
+    <w:p>
+      <w:r>
+        <w:t xml:space="preserve">  </w:t>
+      </w:r>
+      <w:proofErr w:type="spellStart"/>
+      <w:r>
+        <w:t>rangeMin</w:t>
+      </w:r>
+      <w:proofErr w:type="spellEnd"/>
+      <w:r>
+        <w:t xml:space="preserve"> = </w:t>
+      </w:r>
+      <w:proofErr w:type="spellStart"/>
+      <w:r>
+        <w:t>Math.round</w:t>
+      </w:r>
+      <w:proofErr w:type="spellEnd"/>
+      <w:r>
+        <w:t>(difficulty + (difficulty * 0.6));</w:t>
+      </w:r>
+    </w:p>
+    <w:p>
+      <w:r>
+        <w:t xml:space="preserve">  </w:t>
+      </w:r>
+      <w:proofErr w:type="spellStart"/>
+      <w:r>
+        <w:t>rangeMax</w:t>
+      </w:r>
+      <w:proofErr w:type="spellEnd"/>
+      <w:r>
+        <w:t xml:space="preserve"> = </w:t>
+      </w:r>
+      <w:proofErr w:type="spellStart"/>
+      <w:r>
+        <w:t>Math.round</w:t>
+      </w:r>
+      <w:proofErr w:type="spellEnd"/>
+      <w:r>
+        <w:t>(difficulty * 1.2);</w:t>
+      </w:r>
+    </w:p>
+    <w:p>
+      <w:r>
+        <w:t>}</w:t>
+      </w:r>
+    </w:p>
+    <w:p/>
+    <w:p>
+      <w:r>
+        <w:t>// verify the numbers work in the equation</w:t>
+      </w:r>
+    </w:p>
+    <w:p>
+      <w:proofErr w:type="spellStart"/>
+      <w:r>
+        <w:t>getEquationNumbers</w:t>
+      </w:r>
+      <w:proofErr w:type="spellEnd"/>
+      <w:r>
+        <w:t>(</w:t>
+      </w:r>
+      <w:proofErr w:type="spellStart"/>
+      <w:r>
+        <w:t>numOfVariables</w:t>
+      </w:r>
+      <w:proofErr w:type="spellEnd"/>
+      <w:r>
+        <w:t>, operation);</w:t>
+      </w:r>
+    </w:p>
+    <w:p/>
+    <w:p>
+      <w:r>
+        <w:t>// give the user all of the numbers of the equation except one and have them type the correct answer to the missing box.</w:t>
+      </w:r>
+    </w:p>
+    <w:p>
+      <w:r>
+        <w:t>// if they get the answer correct then add 1 to the correct answers var</w:t>
+      </w:r>
+    </w:p>
+    <w:p>
+      <w:r>
+        <w:t xml:space="preserve">// if they get the answer wrong </w:t>
+      </w:r>
+      <w:proofErr w:type="spellStart"/>
+      <w:r>
+        <w:t>thena</w:t>
+      </w:r>
+      <w:proofErr w:type="spellEnd"/>
+      <w:r>
+        <w:t xml:space="preserve"> dd 1 to the incorrect answers var</w:t>
+      </w:r>
+    </w:p>
+    <w:p>
+      <w:r>
+        <w:t>// games should last 10 rounds</w:t>
+      </w:r>
+    </w:p>
+    <w:p>
+      <w:r>
+        <w:t>// increase the range if the answer is correct</w:t>
+      </w:r>
+    </w:p>
+    <w:p>
+      <w:r>
+        <w:t>// decrease the range if the answer is incorrect</w:t>
+      </w:r>
+    </w:p>
+    <w:p/>
+    <w:p>
+      <w:r>
+        <w:t xml:space="preserve">function </w:t>
+      </w:r>
+      <w:proofErr w:type="spellStart"/>
+      <w:r>
+        <w:t>randomInRange</w:t>
+      </w:r>
+      <w:proofErr w:type="spellEnd"/>
+      <w:r>
+        <w:t>(min, max) {</w:t>
+      </w:r>
+    </w:p>
+    <w:p>
+      <w:r>
+        <w:t xml:space="preserve">  return </w:t>
+      </w:r>
+      <w:proofErr w:type="spellStart"/>
+      <w:r>
+        <w:t>Math.round</w:t>
+      </w:r>
+      <w:proofErr w:type="spellEnd"/>
+      <w:r>
+        <w:t>(</w:t>
+      </w:r>
+      <w:proofErr w:type="spellStart"/>
+      <w:r>
+        <w:t>Math.random</w:t>
+      </w:r>
+      <w:proofErr w:type="spellEnd"/>
+      <w:r>
+        <w:t>() * (max - min) + min);</w:t>
+      </w:r>
+    </w:p>
+    <w:p>
+      <w:r>
+        <w:t>}</w:t>
+      </w:r>
+    </w:p>
+    <w:p/>
+    <w:p>
+      <w:r>
+        <w:t xml:space="preserve">function </w:t>
+      </w:r>
+      <w:proofErr w:type="spellStart"/>
+      <w:r>
+        <w:t>getEquationNumbers</w:t>
+      </w:r>
+      <w:proofErr w:type="spellEnd"/>
+      <w:r>
+        <w:t>(</w:t>
+      </w:r>
+      <w:proofErr w:type="spellStart"/>
+      <w:r>
+        <w:t>numOfVariables</w:t>
+      </w:r>
+      <w:proofErr w:type="spellEnd"/>
+      <w:r>
+        <w:t>, operator) {</w:t>
+      </w:r>
+    </w:p>
+    <w:p>
+      <w:r>
+        <w:tab/>
+        <w:t xml:space="preserve">var </w:t>
+      </w:r>
+      <w:proofErr w:type="spellStart"/>
+      <w:r>
+        <w:t>possibleAnswer</w:t>
+      </w:r>
+      <w:proofErr w:type="spellEnd"/>
+      <w:r>
+        <w:t xml:space="preserve"> = false;</w:t>
+      </w:r>
+    </w:p>
+    <w:p/>
+    <w:p>
+      <w:r>
+        <w:tab/>
+        <w:t>while (</w:t>
+      </w:r>
+      <w:proofErr w:type="spellStart"/>
+      <w:r>
+        <w:t>possibleAnswer</w:t>
+      </w:r>
+      <w:proofErr w:type="spellEnd"/>
+      <w:r>
+        <w:t xml:space="preserve"> === false) {</w:t>
+      </w:r>
+    </w:p>
+    <w:p>
+      <w:r>
+        <w:t xml:space="preserve">  </w:t>
+      </w:r>
+      <w:r>
+        <w:tab/>
+        <w:t>if(operator == "add") {</w:t>
+      </w:r>
+    </w:p>
+    <w:p>
+      <w:r>
+        <w:t xml:space="preserve">    </w:t>
+      </w:r>
+      <w:r>
+        <w:tab/>
+        <w:t>if(</w:t>
+      </w:r>
+      <w:proofErr w:type="spellStart"/>
+      <w:r>
+        <w:t>numOfVariables</w:t>
+      </w:r>
+      <w:proofErr w:type="spellEnd"/>
+      <w:r>
+        <w:t xml:space="preserve"> == 4) {</w:t>
+      </w:r>
+    </w:p>
+    <w:p>
+      <w:r>
+        <w:t xml:space="preserve">      </w:t>
+      </w:r>
+      <w:r>
+        <w:tab/>
+        <w:t>x = 0;</w:t>
+      </w:r>
+    </w:p>
+    <w:p>
+      <w:r>
+        <w:lastRenderedPageBreak/>
+        <w:t xml:space="preserve">        y = 0;</w:t>
+      </w:r>
+    </w:p>
+    <w:p>
+      <w:r>
+        <w:t xml:space="preserve">        z = 0;</w:t>
+      </w:r>
+    </w:p>
+    <w:p>
+      <w:r>
+        <w:t xml:space="preserve">        answer = x + y + z;</w:t>
+      </w:r>
+    </w:p>
+    <w:p>
+      <w:r>
+        <w:t xml:space="preserve">        </w:t>
+      </w:r>
+      <w:proofErr w:type="spellStart"/>
+      <w:r>
+        <w:t>possibleAnswer</w:t>
+      </w:r>
+      <w:proofErr w:type="spellEnd"/>
+      <w:r>
+        <w:t xml:space="preserve"> = true;</w:t>
+      </w:r>
+    </w:p>
+    <w:p>
+      <w:r>
+        <w:t xml:space="preserve">      }</w:t>
+      </w:r>
+    </w:p>
+    <w:p>
+      <w:r>
+        <w:t xml:space="preserve">      else {</w:t>
+      </w:r>
+    </w:p>
+    <w:p>
+      <w:r>
+        <w:tab/>
+      </w:r>
+      <w:r>
+        <w:tab/>
+      </w:r>
+      <w:r>
+        <w:tab/>
+      </w:r>
+      <w:r>
+        <w:tab/>
+        <w:t>x = 0;</w:t>
+      </w:r>
+    </w:p>
+    <w:p>
+      <w:r>
+        <w:t xml:space="preserve">      </w:t>
+      </w:r>
+      <w:r>
+        <w:tab/>
+        <w:t>y = 0;</w:t>
+      </w:r>
+    </w:p>
+    <w:p>
+      <w:r>
+        <w:t xml:space="preserve">      </w:t>
+      </w:r>
+      <w:r>
+        <w:tab/>
+        <w:t>answer = x + y;</w:t>
+      </w:r>
+    </w:p>
+    <w:p>
+      <w:r>
+        <w:t xml:space="preserve">        </w:t>
+      </w:r>
+      <w:proofErr w:type="spellStart"/>
+      <w:r>
+        <w:t>possibleAnswer</w:t>
+      </w:r>
+      <w:proofErr w:type="spellEnd"/>
+      <w:r>
+        <w:t xml:space="preserve"> = true;</w:t>
+      </w:r>
+    </w:p>
+    <w:p>
+      <w:r>
+        <w:t xml:space="preserve">      }</w:t>
+      </w:r>
+    </w:p>
+    <w:p>
+      <w:r>
+        <w:t xml:space="preserve">    }</w:t>
+      </w:r>
+    </w:p>
+    <w:p>
+      <w:r>
+        <w:t xml:space="preserve">    if(operator == "</w:t>
+      </w:r>
+      <w:proofErr w:type="spellStart"/>
+      <w:r>
+        <w:t>subract</w:t>
+      </w:r>
+      <w:proofErr w:type="spellEnd"/>
+      <w:r>
+        <w:t>") {</w:t>
+      </w:r>
+    </w:p>
+    <w:p>
+      <w:r>
+        <w:tab/>
+      </w:r>
+      <w:r>
+        <w:tab/>
+      </w:r>
+      <w:r>
+        <w:tab/>
+        <w:t>x = 0;</w:t>
+      </w:r>
+    </w:p>
+    <w:p>
+      <w:r>
+        <w:t xml:space="preserve">      y = 0;</w:t>
+      </w:r>
+    </w:p>
+    <w:p>
+      <w:r>
+        <w:t xml:space="preserve">      </w:t>
+      </w:r>
+    </w:p>
+    <w:p>
+      <w:r>
+        <w:t xml:space="preserve">      if(x &gt;= y) {</w:t>
+      </w:r>
+    </w:p>
+    <w:p>
+      <w:r>
+        <w:t xml:space="preserve">      </w:t>
+      </w:r>
+      <w:r>
+        <w:tab/>
+        <w:t>answer = x - y;</w:t>
+      </w:r>
+    </w:p>
+    <w:p>
+      <w:r>
+        <w:t xml:space="preserve">        </w:t>
+      </w:r>
+      <w:proofErr w:type="spellStart"/>
+      <w:r>
+        <w:t>possibleAnswer</w:t>
+      </w:r>
+      <w:proofErr w:type="spellEnd"/>
+      <w:r>
+        <w:t xml:space="preserve"> = true;</w:t>
+      </w:r>
+    </w:p>
+    <w:p>
+      <w:r>
+        <w:t xml:space="preserve">      }</w:t>
+      </w:r>
+    </w:p>
+    <w:p>
+      <w:r>
+        <w:t xml:space="preserve">      else {</w:t>
+      </w:r>
+    </w:p>
+    <w:p>
+      <w:r>
+        <w:t xml:space="preserve">      </w:t>
+      </w:r>
+      <w:r>
+        <w:tab/>
+        <w:t>answer = y - x;</w:t>
+      </w:r>
+    </w:p>
+    <w:p>
+      <w:r>
+        <w:t xml:space="preserve">        </w:t>
+      </w:r>
+      <w:proofErr w:type="spellStart"/>
+      <w:r>
+        <w:t>possibleAnswer</w:t>
+      </w:r>
+      <w:proofErr w:type="spellEnd"/>
+      <w:r>
+        <w:t xml:space="preserve"> = true;</w:t>
+      </w:r>
+    </w:p>
+    <w:p>
+      <w:r>
+        <w:t xml:space="preserve">      }</w:t>
+      </w:r>
+    </w:p>
+    <w:p>
+      <w:r>
+        <w:t xml:space="preserve">    }</w:t>
+      </w:r>
+    </w:p>
+    <w:p>
+      <w:r>
+        <w:t xml:space="preserve">    if(operator == "multiply") {</w:t>
+      </w:r>
+    </w:p>
+    <w:p>
+      <w:r>
+        <w:tab/>
+      </w:r>
+      <w:r>
+        <w:tab/>
+      </w:r>
+      <w:r>
+        <w:tab/>
+        <w:t>x = 0;</w:t>
+      </w:r>
+    </w:p>
+    <w:p>
+      <w:r>
+        <w:t xml:space="preserve">      y = 0;</w:t>
+      </w:r>
+    </w:p>
+    <w:p>
+      <w:r>
+        <w:t xml:space="preserve">      answer = x * y</w:t>
+      </w:r>
+    </w:p>
+    <w:p>
+      <w:r>
+        <w:t xml:space="preserve">      </w:t>
+      </w:r>
+      <w:proofErr w:type="spellStart"/>
+      <w:r>
+        <w:t>possibleAnswer</w:t>
+      </w:r>
+      <w:proofErr w:type="spellEnd"/>
+      <w:r>
+        <w:t xml:space="preserve"> = true;</w:t>
+      </w:r>
+    </w:p>
+    <w:p>
+      <w:r>
+        <w:t xml:space="preserve">    }</w:t>
+      </w:r>
+    </w:p>
+    <w:p>
+      <w:r>
+        <w:lastRenderedPageBreak/>
+        <w:t xml:space="preserve">    if(operator == "divide") {</w:t>
+      </w:r>
+    </w:p>
+    <w:p>
+      <w:r>
+        <w:tab/>
+      </w:r>
+      <w:r>
+        <w:tab/>
+      </w:r>
+      <w:r>
+        <w:tab/>
+        <w:t>x = 0;</w:t>
+      </w:r>
+    </w:p>
+    <w:p>
+      <w:r>
+        <w:t xml:space="preserve">      y = 0;</w:t>
+      </w:r>
+    </w:p>
+    <w:p>
+      <w:r>
+        <w:t xml:space="preserve">     </w:t>
+      </w:r>
+      <w:r>
+        <w:tab/>
+        <w:t>if(x &gt;= y) {</w:t>
+      </w:r>
+    </w:p>
+    <w:p>
+      <w:r>
+        <w:t xml:space="preserve">      </w:t>
+      </w:r>
+      <w:r>
+        <w:tab/>
+        <w:t>if(x % y == 0) {</w:t>
+      </w:r>
+    </w:p>
+    <w:p>
+      <w:r>
+        <w:t xml:space="preserve">         answer = x / y;</w:t>
+      </w:r>
+    </w:p>
+    <w:p>
+      <w:r>
+        <w:t xml:space="preserve">         </w:t>
+      </w:r>
+      <w:proofErr w:type="spellStart"/>
+      <w:r>
+        <w:t>possibleAnswer</w:t>
+      </w:r>
+      <w:proofErr w:type="spellEnd"/>
+      <w:r>
+        <w:t xml:space="preserve"> = true;</w:t>
+      </w:r>
+    </w:p>
+    <w:p>
+      <w:r>
+        <w:t xml:space="preserve">         console.log("got an answer");</w:t>
+      </w:r>
+    </w:p>
+    <w:p>
+      <w:r>
+        <w:t xml:space="preserve">        }</w:t>
+      </w:r>
+    </w:p>
+    <w:p>
+      <w:r>
+        <w:t xml:space="preserve">        else {</w:t>
+      </w:r>
+    </w:p>
+    <w:p>
+      <w:r>
+        <w:t xml:space="preserve">        </w:t>
+      </w:r>
+      <w:r>
+        <w:tab/>
+        <w:t>// need new variables that are evenly divisible by each other</w:t>
+      </w:r>
+    </w:p>
+    <w:p>
+      <w:r>
+        <w:t xml:space="preserve">          console.log("not possible");</w:t>
+      </w:r>
+    </w:p>
+    <w:p>
+      <w:r>
+        <w:t xml:space="preserve">        }</w:t>
+      </w:r>
+    </w:p>
+    <w:p>
+      <w:r>
+        <w:t xml:space="preserve">      }</w:t>
+      </w:r>
+    </w:p>
+    <w:p>
+      <w:r>
+        <w:t xml:space="preserve">      else {</w:t>
+      </w:r>
+    </w:p>
+    <w:p>
+      <w:r>
+        <w:t xml:space="preserve">      </w:t>
+      </w:r>
+      <w:r>
+        <w:tab/>
+        <w:t>if(y % x == 0) {</w:t>
+      </w:r>
+    </w:p>
+    <w:p>
+      <w:r>
+        <w:t xml:space="preserve">         answer = y / x;</w:t>
+      </w:r>
+    </w:p>
+    <w:p>
+      <w:r>
+        <w:t xml:space="preserve">         </w:t>
+      </w:r>
+      <w:proofErr w:type="spellStart"/>
+      <w:r>
+        <w:t>possibleAnswer</w:t>
+      </w:r>
+      <w:proofErr w:type="spellEnd"/>
+      <w:r>
+        <w:t xml:space="preserve"> = true;</w:t>
+      </w:r>
+    </w:p>
+    <w:p>
+      <w:r>
+        <w:t xml:space="preserve">         console.log("got an answer");</w:t>
+      </w:r>
+    </w:p>
+    <w:p>
+      <w:r>
+        <w:t xml:space="preserve">        }</w:t>
+      </w:r>
+    </w:p>
+    <w:p>
+      <w:r>
+        <w:t xml:space="preserve">        else {</w:t>
+      </w:r>
+    </w:p>
+    <w:p>
+      <w:r>
+        <w:t xml:space="preserve">        </w:t>
+      </w:r>
+      <w:r>
+        <w:tab/>
+        <w:t>// need new variables that are evenly divisible by each other</w:t>
+      </w:r>
+    </w:p>
+    <w:p>
+      <w:r>
+        <w:t xml:space="preserve">          console.log("not possible");</w:t>
+      </w:r>
+    </w:p>
+    <w:p>
+      <w:r>
+        <w:t xml:space="preserve">        }</w:t>
+      </w:r>
+    </w:p>
+    <w:p>
+      <w:r>
+        <w:t xml:space="preserve">      }</w:t>
+      </w:r>
+    </w:p>
+    <w:p>
+      <w:r>
+        <w:t xml:space="preserve">   </w:t>
+      </w:r>
+      <w:r>
+        <w:tab/>
+        <w:t>}</w:t>
+      </w:r>
+    </w:p>
+    <w:p>
+      <w:r>
+        <w:t xml:space="preserve">  }</w:t>
+      </w:r>
+    </w:p>
+    <w:p>
+      <w:r>
+        <w:t>}</w:t>
       </w:r>
       <w:bookmarkStart w:id="0" w:name="_GoBack"/>
       <w:bookmarkEnd w:id="0"/>

</xml_diff>

<commit_message>
styled login page and changed buttons slightly to account for hit box
</commit_message>
<xml_diff>
--- a/FinalYearProject/Ideas.docx
+++ b/FinalYearProject/Ideas.docx
@@ -58,29 +58,7 @@
           <w:szCs w:val="20"/>
           <w:shd w:val="clear" w:color="auto" w:fill="F1F0F0"/>
         </w:rPr>
-        <w:t xml:space="preserve"> (friend of </w:t>
-      </w:r>
-      <w:proofErr w:type="spellStart"/>
-      <w:r>
-        <w:rPr>
-          <w:rFonts w:ascii="Helvetica" w:hAnsi="Helvetica" w:cs="Helvetica"/>
-          <w:color w:val="444950"/>
-          <w:sz w:val="20"/>
-          <w:szCs w:val="20"/>
-          <w:shd w:val="clear" w:color="auto" w:fill="F1F0F0"/>
-        </w:rPr>
-        <w:t>sarahs</w:t>
-      </w:r>
-      <w:proofErr w:type="spellEnd"/>
-      <w:r>
-        <w:rPr>
-          <w:rFonts w:ascii="Helvetica" w:hAnsi="Helvetica" w:cs="Helvetica"/>
-          <w:color w:val="444950"/>
-          <w:sz w:val="20"/>
-          <w:szCs w:val="20"/>
-          <w:shd w:val="clear" w:color="auto" w:fill="F1F0F0"/>
-        </w:rPr>
-        <w:t>)</w:t>
+        <w:t xml:space="preserve"> (friend of sarahs)</w:t>
       </w:r>
     </w:p>
     <w:p>
@@ -231,66 +209,26 @@
     </w:p>
     <w:p>
       <w:r>
-        <w:t xml:space="preserve">Talk about speed when doing verification by doing the password first to avoid having to check the email and username in the </w:t>
-      </w:r>
-      <w:proofErr w:type="spellStart"/>
-      <w:r>
-        <w:t>db</w:t>
-      </w:r>
-      <w:proofErr w:type="spellEnd"/>
-      <w:r>
-        <w:t xml:space="preserve"> multiple times if they get the password wrong</w:t>
+        <w:t>Talk about speed when doing verification by doing the password first to avoid having to check the email and username in the db multiple times if they get the password wrong</w:t>
       </w:r>
     </w:p>
     <w:p/>
     <w:p>
       <w:r>
-        <w:t xml:space="preserve">To avoid rechecking the </w:t>
-      </w:r>
-      <w:proofErr w:type="spellStart"/>
-      <w:r>
-        <w:t>db</w:t>
-      </w:r>
-      <w:proofErr w:type="spellEnd"/>
-      <w:r>
-        <w:t xml:space="preserve"> many times, when finally able to keep info between pages, keep everything loaded. E.g. for classroom, should know if the user has a classroom or not.</w:t>
+        <w:t>To avoid rechecking the db many times, when finally able to keep info between pages, keep everything loaded. E.g. for classroom, should know if the user has a classroom or not.</w:t>
       </w:r>
     </w:p>
     <w:p/>
     <w:p>
       <w:r>
-        <w:t xml:space="preserve">Give everyone in the </w:t>
-      </w:r>
-      <w:proofErr w:type="spellStart"/>
-      <w:r>
-        <w:t>db</w:t>
-      </w:r>
-      <w:proofErr w:type="spellEnd"/>
-      <w:r>
-        <w:t xml:space="preserve"> an ID for reference.</w:t>
+        <w:t>Give everyone in the db an ID for reference.</w:t>
       </w:r>
     </w:p>
     <w:p/>
     <w:p>
       <w:r>
         <w:lastRenderedPageBreak/>
-        <w:t xml:space="preserve">Overall XP only determines what level you unlock. Once you have reached a threshold you </w:t>
-      </w:r>
-      <w:proofErr w:type="spellStart"/>
-      <w:r>
-        <w:t>cant</w:t>
-      </w:r>
-      <w:proofErr w:type="spellEnd"/>
-      <w:r>
-        <w:t xml:space="preserve"> earn anymore overall </w:t>
-      </w:r>
-      <w:proofErr w:type="spellStart"/>
-      <w:r>
-        <w:t>xp</w:t>
-      </w:r>
-      <w:proofErr w:type="spellEnd"/>
-      <w:r>
-        <w:t xml:space="preserve"> form the previous levels to stop boosting from the easy levels.</w:t>
+        <w:t>Overall XP only determines what level you unlock. Once you have reached a threshold you cant earn anymore overall xp form the previous levels to stop boosting from the easy levels.</w:t>
       </w:r>
     </w:p>
     <w:p/>
@@ -340,26 +278,15 @@
     <w:p/>
     <w:p>
       <w:r>
-        <w:t xml:space="preserve">Research children and </w:t>
-      </w:r>
-      <w:proofErr w:type="spellStart"/>
-      <w:r>
-        <w:t>color</w:t>
-      </w:r>
-      <w:proofErr w:type="spellEnd"/>
-      <w:r>
-        <w:t xml:space="preserve"> and use </w:t>
-      </w:r>
-      <w:proofErr w:type="spellStart"/>
-      <w:r>
-        <w:t>color</w:t>
-      </w:r>
-      <w:proofErr w:type="spellEnd"/>
-      <w:r>
-        <w:t xml:space="preserve"> that kids like the most</w:t>
-      </w:r>
-    </w:p>
-    <w:p>
+        <w:t>Research children and color and use color that kids like the most</w:t>
+      </w:r>
+    </w:p>
+    <w:p>
+      <w:pPr>
+        <w:rPr>
+          <w:rStyle w:val="Hyperlink"/>
+        </w:rPr>
+      </w:pPr>
       <w:hyperlink r:id="rId9" w:history="1">
         <w:r>
           <w:rPr>
@@ -368,6 +295,21 @@
           <w:t>http://renketkisi.com/en/the-effects-of-colors-on-children.html</w:t>
         </w:r>
       </w:hyperlink>
+    </w:p>
+    <w:p>
+      <w:pPr>
+        <w:rPr>
+          <w:rStyle w:val="Hyperlink"/>
+        </w:rPr>
+      </w:pPr>
+    </w:p>
+    <w:p>
+      <w:r>
+        <w:t xml:space="preserve">mention allow_copy false for </w:t>
+      </w:r>
+      <w:r>
+        <w:t>password</w:t>
+      </w:r>
       <w:bookmarkStart w:id="0" w:name="_GoBack"/>
       <w:bookmarkEnd w:id="0"/>
     </w:p>

</xml_diff>

<commit_message>
created new locked icon for buttons
</commit_message>
<xml_diff>
--- a/FinalYearProject/Ideas.docx
+++ b/FinalYearProject/Ideas.docx
@@ -58,7 +58,29 @@
           <w:szCs w:val="20"/>
           <w:shd w:val="clear" w:color="auto" w:fill="F1F0F0"/>
         </w:rPr>
-        <w:t xml:space="preserve"> (friend of sarahs)</w:t>
+        <w:t xml:space="preserve"> (friend of </w:t>
+      </w:r>
+      <w:proofErr w:type="spellStart"/>
+      <w:r>
+        <w:rPr>
+          <w:rFonts w:ascii="Helvetica" w:hAnsi="Helvetica" w:cs="Helvetica"/>
+          <w:color w:val="444950"/>
+          <w:sz w:val="20"/>
+          <w:szCs w:val="20"/>
+          <w:shd w:val="clear" w:color="auto" w:fill="F1F0F0"/>
+        </w:rPr>
+        <w:t>sarahs</w:t>
+      </w:r>
+      <w:proofErr w:type="spellEnd"/>
+      <w:r>
+        <w:rPr>
+          <w:rFonts w:ascii="Helvetica" w:hAnsi="Helvetica" w:cs="Helvetica"/>
+          <w:color w:val="444950"/>
+          <w:sz w:val="20"/>
+          <w:szCs w:val="20"/>
+          <w:shd w:val="clear" w:color="auto" w:fill="F1F0F0"/>
+        </w:rPr>
+        <w:t>)</w:t>
       </w:r>
     </w:p>
     <w:p>
@@ -209,26 +231,66 @@
     </w:p>
     <w:p>
       <w:r>
-        <w:t>Talk about speed when doing verification by doing the password first to avoid having to check the email and username in the db multiple times if they get the password wrong</w:t>
+        <w:t xml:space="preserve">Talk about speed when doing verification by doing the password first to avoid having to check the email and username in the </w:t>
+      </w:r>
+      <w:proofErr w:type="spellStart"/>
+      <w:r>
+        <w:t>db</w:t>
+      </w:r>
+      <w:proofErr w:type="spellEnd"/>
+      <w:r>
+        <w:t xml:space="preserve"> multiple times if they get the password wrong</w:t>
       </w:r>
     </w:p>
     <w:p/>
     <w:p>
       <w:r>
-        <w:t>To avoid rechecking the db many times, when finally able to keep info between pages, keep everything loaded. E.g. for classroom, should know if the user has a classroom or not.</w:t>
+        <w:t xml:space="preserve">To avoid rechecking the </w:t>
+      </w:r>
+      <w:proofErr w:type="spellStart"/>
+      <w:r>
+        <w:t>db</w:t>
+      </w:r>
+      <w:proofErr w:type="spellEnd"/>
+      <w:r>
+        <w:t xml:space="preserve"> many times, when finally able to keep info between pages, keep everything loaded. E.g. for classroom, should know if the user has a classroom or not.</w:t>
       </w:r>
     </w:p>
     <w:p/>
     <w:p>
       <w:r>
-        <w:t>Give everyone in the db an ID for reference.</w:t>
+        <w:t xml:space="preserve">Give everyone in the </w:t>
+      </w:r>
+      <w:proofErr w:type="spellStart"/>
+      <w:r>
+        <w:t>db</w:t>
+      </w:r>
+      <w:proofErr w:type="spellEnd"/>
+      <w:r>
+        <w:t xml:space="preserve"> an ID for reference.</w:t>
       </w:r>
     </w:p>
     <w:p/>
     <w:p>
       <w:r>
         <w:lastRenderedPageBreak/>
-        <w:t>Overall XP only determines what level you unlock. Once you have reached a threshold you cant earn anymore overall xp form the previous levels to stop boosting from the easy levels.</w:t>
+        <w:t xml:space="preserve">Overall XP only determines what level you unlock. Once you have reached a threshold you </w:t>
+      </w:r>
+      <w:proofErr w:type="spellStart"/>
+      <w:r>
+        <w:t>cant</w:t>
+      </w:r>
+      <w:proofErr w:type="spellEnd"/>
+      <w:r>
+        <w:t xml:space="preserve"> earn anymore overall </w:t>
+      </w:r>
+      <w:proofErr w:type="spellStart"/>
+      <w:r>
+        <w:t>xp</w:t>
+      </w:r>
+      <w:proofErr w:type="spellEnd"/>
+      <w:r>
+        <w:t xml:space="preserve"> form the previous levels to stop boosting from the easy levels.</w:t>
       </w:r>
     </w:p>
     <w:p/>
@@ -278,7 +340,23 @@
     <w:p/>
     <w:p>
       <w:r>
-        <w:t>Research children and color and use color that kids like the most</w:t>
+        <w:t xml:space="preserve">Research children and </w:t>
+      </w:r>
+      <w:proofErr w:type="spellStart"/>
+      <w:r>
+        <w:t>color</w:t>
+      </w:r>
+      <w:proofErr w:type="spellEnd"/>
+      <w:r>
+        <w:t xml:space="preserve"> and use </w:t>
+      </w:r>
+      <w:proofErr w:type="spellStart"/>
+      <w:r>
+        <w:t>color</w:t>
+      </w:r>
+      <w:proofErr w:type="spellEnd"/>
+      <w:r>
+        <w:t xml:space="preserve"> that kids like the most</w:t>
       </w:r>
     </w:p>
     <w:p>
@@ -305,7 +383,15 @@
     </w:p>
     <w:p>
       <w:r>
-        <w:t xml:space="preserve">mention allow_copy false for </w:t>
+        <w:t xml:space="preserve">mention </w:t>
+      </w:r>
+      <w:proofErr w:type="spellStart"/>
+      <w:r>
+        <w:t>allow_copy</w:t>
+      </w:r>
+      <w:proofErr w:type="spellEnd"/>
+      <w:r>
+        <w:t xml:space="preserve"> false for </w:t>
       </w:r>
       <w:r>
         <w:t>password</w:t>
@@ -318,6 +404,12 @@
       </w:r>
       <w:r>
         <w:t>nt</w:t>
+      </w:r>
+    </w:p>
+    <w:p/>
+    <w:p>
+      <w:r>
+        <w:t xml:space="preserve">talk about GIMP </w:t>
       </w:r>
       <w:bookmarkStart w:id="0" w:name="_GoBack"/>
       <w:bookmarkEnd w:id="0"/>

</xml_diff>

<commit_message>
created an X button to exit the minigame
</commit_message>
<xml_diff>
--- a/FinalYearProject/Ideas.docx
+++ b/FinalYearProject/Ideas.docx
@@ -58,29 +58,7 @@
           <w:szCs w:val="20"/>
           <w:shd w:val="clear" w:color="auto" w:fill="F1F0F0"/>
         </w:rPr>
-        <w:t xml:space="preserve"> (friend of </w:t>
-      </w:r>
-      <w:proofErr w:type="spellStart"/>
-      <w:r>
-        <w:rPr>
-          <w:rFonts w:ascii="Helvetica" w:hAnsi="Helvetica" w:cs="Helvetica"/>
-          <w:color w:val="444950"/>
-          <w:sz w:val="20"/>
-          <w:szCs w:val="20"/>
-          <w:shd w:val="clear" w:color="auto" w:fill="F1F0F0"/>
-        </w:rPr>
-        <w:t>sarahs</w:t>
-      </w:r>
-      <w:proofErr w:type="spellEnd"/>
-      <w:r>
-        <w:rPr>
-          <w:rFonts w:ascii="Helvetica" w:hAnsi="Helvetica" w:cs="Helvetica"/>
-          <w:color w:val="444950"/>
-          <w:sz w:val="20"/>
-          <w:szCs w:val="20"/>
-          <w:shd w:val="clear" w:color="auto" w:fill="F1F0F0"/>
-        </w:rPr>
-        <w:t>)</w:t>
+        <w:t xml:space="preserve"> (friend of sarahs)</w:t>
       </w:r>
     </w:p>
     <w:p>
@@ -231,66 +209,26 @@
     </w:p>
     <w:p>
       <w:r>
-        <w:t xml:space="preserve">Talk about speed when doing verification by doing the password first to avoid having to check the email and username in the </w:t>
-      </w:r>
-      <w:proofErr w:type="spellStart"/>
-      <w:r>
-        <w:t>db</w:t>
-      </w:r>
-      <w:proofErr w:type="spellEnd"/>
-      <w:r>
-        <w:t xml:space="preserve"> multiple times if they get the password wrong</w:t>
-      </w:r>
-    </w:p>
-    <w:p/>
-    <w:p>
-      <w:r>
-        <w:t xml:space="preserve">To avoid rechecking the </w:t>
-      </w:r>
-      <w:proofErr w:type="spellStart"/>
-      <w:r>
-        <w:t>db</w:t>
-      </w:r>
-      <w:proofErr w:type="spellEnd"/>
-      <w:r>
-        <w:t xml:space="preserve"> many times, when finally able to keep info between pages, keep everything loaded. E.g. for classroom, should know if the user has a classroom or not.</w:t>
-      </w:r>
-    </w:p>
-    <w:p/>
-    <w:p>
-      <w:r>
-        <w:t xml:space="preserve">Give everyone in the </w:t>
-      </w:r>
-      <w:proofErr w:type="spellStart"/>
-      <w:r>
-        <w:t>db</w:t>
-      </w:r>
-      <w:proofErr w:type="spellEnd"/>
-      <w:r>
-        <w:t xml:space="preserve"> an ID for reference.</w:t>
+        <w:t>Talk about speed when doing verification by doing the password first to avoid having to check the email and username in the db multiple times if they get the password wrong</w:t>
+      </w:r>
+    </w:p>
+    <w:p/>
+    <w:p>
+      <w:r>
+        <w:t>To avoid rechecking the db many times, when finally able to keep info between pages, keep everything loaded. E.g. for classroom, should know if the user has a classroom or not.</w:t>
+      </w:r>
+    </w:p>
+    <w:p/>
+    <w:p>
+      <w:r>
+        <w:t>Give everyone in the db an ID for reference.</w:t>
       </w:r>
     </w:p>
     <w:p/>
     <w:p>
       <w:r>
         <w:lastRenderedPageBreak/>
-        <w:t xml:space="preserve">Overall XP only determines what level you unlock. Once you have reached a threshold you </w:t>
-      </w:r>
-      <w:proofErr w:type="spellStart"/>
-      <w:r>
-        <w:t>cant</w:t>
-      </w:r>
-      <w:proofErr w:type="spellEnd"/>
-      <w:r>
-        <w:t xml:space="preserve"> earn anymore overall </w:t>
-      </w:r>
-      <w:proofErr w:type="spellStart"/>
-      <w:r>
-        <w:t>xp</w:t>
-      </w:r>
-      <w:proofErr w:type="spellEnd"/>
-      <w:r>
-        <w:t xml:space="preserve"> form the previous levels to stop boosting from the easy levels.</w:t>
+        <w:t>Overall XP only determines what level you unlock. Once you have reached a threshold you cant earn anymore overall xp form the previous levels to stop boosting from the easy levels.</w:t>
       </w:r>
     </w:p>
     <w:p/>
@@ -340,23 +278,7 @@
     <w:p/>
     <w:p>
       <w:r>
-        <w:t xml:space="preserve">Research children and </w:t>
-      </w:r>
-      <w:proofErr w:type="spellStart"/>
-      <w:r>
-        <w:t>color</w:t>
-      </w:r>
-      <w:proofErr w:type="spellEnd"/>
-      <w:r>
-        <w:t xml:space="preserve"> and use </w:t>
-      </w:r>
-      <w:proofErr w:type="spellStart"/>
-      <w:r>
-        <w:t>color</w:t>
-      </w:r>
-      <w:proofErr w:type="spellEnd"/>
-      <w:r>
-        <w:t xml:space="preserve"> that kids like the most</w:t>
+        <w:t>Research children and color and use color that kids like the most</w:t>
       </w:r>
     </w:p>
     <w:p>
@@ -383,36 +305,28 @@
     </w:p>
     <w:p>
       <w:r>
-        <w:t xml:space="preserve">mention </w:t>
-      </w:r>
-      <w:proofErr w:type="spellStart"/>
-      <w:r>
-        <w:t>allow_copy</w:t>
-      </w:r>
-      <w:proofErr w:type="spellEnd"/>
-      <w:r>
-        <w:t xml:space="preserve"> false for </w:t>
+        <w:t xml:space="preserve">mention allow_copy false for </w:t>
       </w:r>
       <w:r>
         <w:t>password</w:t>
-      </w:r>
-    </w:p>
-    <w:p/>
-    <w:p>
-      <w:r>
-        <w:t>add confirm password and look up why this is a thing and add it to the docume</w:t>
-      </w:r>
-      <w:r>
-        <w:t>nt</w:t>
-      </w:r>
-    </w:p>
-    <w:p/>
-    <w:p>
-      <w:r>
-        <w:t xml:space="preserve">talk about GIMP </w:t>
       </w:r>
       <w:bookmarkStart w:id="0" w:name="_GoBack"/>
       <w:bookmarkEnd w:id="0"/>
+    </w:p>
+    <w:p/>
+    <w:p>
+      <w:r>
+        <w:t>add confirm password and look up why this is a thing and add it to the docume</w:t>
+      </w:r>
+      <w:r>
+        <w:t>nt</w:t>
+      </w:r>
+    </w:p>
+    <w:p/>
+    <w:p>
+      <w:r>
+        <w:t xml:space="preserve">talk about GIMP </w:t>
+      </w:r>
     </w:p>
     <w:sectPr>
       <w:pgSz w:w="11906" w:h="16838"/>

</xml_diff>

<commit_message>
created progress pages for all of the operations
</commit_message>
<xml_diff>
--- a/FinalYearProject/Ideas.docx
+++ b/FinalYearProject/Ideas.docx
@@ -310,23 +310,29 @@
       <w:r>
         <w:t>password</w:t>
       </w:r>
+    </w:p>
+    <w:p/>
+    <w:p>
+      <w:r>
+        <w:t>add confirm password and look up why this is a thing and add it to the docume</w:t>
+      </w:r>
+      <w:r>
+        <w:t>nt</w:t>
+      </w:r>
+    </w:p>
+    <w:p/>
+    <w:p>
+      <w:r>
+        <w:t xml:space="preserve">talk about GIMP </w:t>
+      </w:r>
+    </w:p>
+    <w:p/>
+    <w:p>
+      <w:r>
+        <w:t>unincentivise doing old levels by not giving xp for old levels or else 50% of xp earned</w:t>
+      </w:r>
       <w:bookmarkStart w:id="0" w:name="_GoBack"/>
       <w:bookmarkEnd w:id="0"/>
-    </w:p>
-    <w:p/>
-    <w:p>
-      <w:r>
-        <w:t>add confirm password and look up why this is a thing and add it to the docume</w:t>
-      </w:r>
-      <w:r>
-        <w:t>nt</w:t>
-      </w:r>
-    </w:p>
-    <w:p/>
-    <w:p>
-      <w:r>
-        <w:t xml:space="preserve">talk about GIMP </w:t>
-      </w:r>
     </w:p>
     <w:sectPr>
       <w:pgSz w:w="11906" w:h="16838"/>

</xml_diff>

<commit_message>
created seperate progress page for students and teachers
</commit_message>
<xml_diff>
--- a/FinalYearProject/Ideas.docx
+++ b/FinalYearProject/Ideas.docx
@@ -330,6 +330,12 @@
     <w:p>
       <w:r>
         <w:t>unincentivise doing old levels by not giving xp for old levels or else 50% of xp earned</w:t>
+      </w:r>
+    </w:p>
+    <w:p/>
+    <w:p>
+      <w:r>
+        <w:t>json file update function in case of multiple people sharing a device</w:t>
       </w:r>
       <w:bookmarkStart w:id="0" w:name="_GoBack"/>
       <w:bookmarkEnd w:id="0"/>

</xml_diff>

<commit_message>
created and added correct and incorrect sounds to the minigame screen
</commit_message>
<xml_diff>
--- a/FinalYearProject/Ideas.docx
+++ b/FinalYearProject/Ideas.docx
@@ -434,8 +434,63 @@
       <w:r>
         <w:t>show what other types of minigames that could be implemented and talk about other minigames that could be added in, maybe a text input instead of multiple choice.</w:t>
       </w:r>
+    </w:p>
+    <w:p/>
+    <w:p>
+      <w:r>
+        <w:t>Fonts – Helvetica Textbook is chosen because it appeals to students more</w:t>
+      </w:r>
+    </w:p>
+    <w:p>
+      <w:r>
+        <w:t xml:space="preserve">Consola Bold was favorite among adults but the simpler and more typical font used in textbooks is easier for kids to understand. A big survey was sent out and over ~~~~people responded, adults overall voted for consola bold but the children who were overall more fond of the Helvetica font and this makes sense because they are used to seeing this font type in their school books and other educational resources. Both the A and the G were pointed out in consola bold for being out of the </w:t>
+      </w:r>
+      <w:r>
+        <w:lastRenderedPageBreak/>
+        <w:t>norm to younger children and so it makes sense to go with helvetica</w:t>
+      </w:r>
       <w:bookmarkStart w:id="0" w:name="_GoBack"/>
       <w:bookmarkEnd w:id="0"/>
+      <w:r>
+        <w:rPr>
+          <w:noProof/>
+        </w:rPr>
+        <w:drawing>
+          <wp:inline distT="0" distB="0" distL="0" distR="0" wp14:anchorId="32BD7F71" wp14:editId="6C6C37CA">
+            <wp:extent cx="5731510" cy="2304415"/>
+            <wp:effectExtent l="0" t="0" r="2540" b="635"/>
+            <wp:docPr id="3" name="Picture 3"/>
+            <wp:cNvGraphicFramePr>
+              <a:graphicFrameLocks xmlns:a="http://schemas.openxmlformats.org/drawingml/2006/main" noChangeAspect="1"/>
+            </wp:cNvGraphicFramePr>
+            <a:graphic xmlns:a="http://schemas.openxmlformats.org/drawingml/2006/main">
+              <a:graphicData uri="http://schemas.openxmlformats.org/drawingml/2006/picture">
+                <pic:pic xmlns:pic="http://schemas.openxmlformats.org/drawingml/2006/picture">
+                  <pic:nvPicPr>
+                    <pic:cNvPr id="1" name=""/>
+                    <pic:cNvPicPr/>
+                  </pic:nvPicPr>
+                  <pic:blipFill>
+                    <a:blip r:embed="rId12"/>
+                    <a:stretch>
+                      <a:fillRect/>
+                    </a:stretch>
+                  </pic:blipFill>
+                  <pic:spPr>
+                    <a:xfrm>
+                      <a:off x="0" y="0"/>
+                      <a:ext cx="5731510" cy="2304415"/>
+                    </a:xfrm>
+                    <a:prstGeom prst="rect">
+                      <a:avLst/>
+                    </a:prstGeom>
+                  </pic:spPr>
+                </pic:pic>
+              </a:graphicData>
+            </a:graphic>
+          </wp:inline>
+        </w:drawing>
+      </w:r>
     </w:p>
     <w:sectPr>
       <w:pgSz w:w="11906" w:h="16838"/>

</xml_diff>

<commit_message>
dynamically sized result and minigame page
</commit_message>
<xml_diff>
--- a/FinalYearProject/Ideas.docx
+++ b/FinalYearProject/Ideas.docx
@@ -449,8 +449,6 @@
         <w:lastRenderedPageBreak/>
         <w:t>norm to younger children and so it makes sense to go with helvetica</w:t>
       </w:r>
-      <w:bookmarkStart w:id="0" w:name="_GoBack"/>
-      <w:bookmarkEnd w:id="0"/>
       <w:r>
         <w:rPr>
           <w:noProof/>
@@ -491,6 +489,18 @@
           </wp:inline>
         </w:drawing>
       </w:r>
+    </w:p>
+    <w:p/>
+    <w:p/>
+    <w:p>
+      <w:r>
+        <w:t xml:space="preserve">Talk about how guess the last </w:t>
+      </w:r>
+      <w:r>
+        <w:t>digit of the expected answer can be used to quickly guess the answer without doing the whole equation so there needs to be extra work done on the code that picks the possible solutions</w:t>
+      </w:r>
+      <w:bookmarkStart w:id="0" w:name="_GoBack"/>
+      <w:bookmarkEnd w:id="0"/>
     </w:p>
     <w:sectPr>
       <w:pgSz w:w="11906" w:h="16838"/>

</xml_diff>

<commit_message>
created test code for sending emails and started the week info page
</commit_message>
<xml_diff>
--- a/FinalYearProject/Ideas.docx
+++ b/FinalYearProject/Ideas.docx
@@ -4,7 +4,15 @@
   <w:body>
     <w:p>
       <w:r>
-        <w:t>Quickly write down all of the numbers that are evenly divisible in the top number</w:t>
+        <w:t xml:space="preserve">Quickly write down </w:t>
+      </w:r>
+      <w:proofErr w:type="gramStart"/>
+      <w:r>
+        <w:t>all of</w:t>
+      </w:r>
+      <w:proofErr w:type="gramEnd"/>
+      <w:r>
+        <w:t xml:space="preserve"> the numbers that are evenly divisible in the top number</w:t>
       </w:r>
     </w:p>
     <w:p/>
@@ -58,7 +66,29 @@
           <w:szCs w:val="20"/>
           <w:shd w:val="clear" w:color="auto" w:fill="F1F0F0"/>
         </w:rPr>
-        <w:t xml:space="preserve"> (friend of sarahs)</w:t>
+        <w:t xml:space="preserve"> (friend of </w:t>
+      </w:r>
+      <w:proofErr w:type="spellStart"/>
+      <w:r>
+        <w:rPr>
+          <w:rFonts w:ascii="Helvetica" w:hAnsi="Helvetica" w:cs="Helvetica"/>
+          <w:color w:val="444950"/>
+          <w:sz w:val="20"/>
+          <w:szCs w:val="20"/>
+          <w:shd w:val="clear" w:color="auto" w:fill="F1F0F0"/>
+        </w:rPr>
+        <w:t>sarahs</w:t>
+      </w:r>
+      <w:proofErr w:type="spellEnd"/>
+      <w:r>
+        <w:rPr>
+          <w:rFonts w:ascii="Helvetica" w:hAnsi="Helvetica" w:cs="Helvetica"/>
+          <w:color w:val="444950"/>
+          <w:sz w:val="20"/>
+          <w:szCs w:val="20"/>
+          <w:shd w:val="clear" w:color="auto" w:fill="F1F0F0"/>
+        </w:rPr>
+        <w:t>)</w:t>
       </w:r>
     </w:p>
     <w:p>
@@ -209,26 +239,76 @@
     </w:p>
     <w:p>
       <w:r>
-        <w:t>Talk about speed when doing verification by doing the password first to avoid having to check the email and username in the db multiple times if they get the password wrong</w:t>
-      </w:r>
-    </w:p>
-    <w:p/>
-    <w:p>
-      <w:r>
-        <w:t>To avoid rechecking the db many times, when finally able to keep info between pages, keep everything loaded. E.g. for classroom, should know if the user has a classroom or not.</w:t>
-      </w:r>
-    </w:p>
-    <w:p/>
-    <w:p>
-      <w:r>
-        <w:t>Give everyone in the db an ID for reference.</w:t>
+        <w:t xml:space="preserve">Talk about speed when doing verification by doing the password first to avoid having to check the email and username in the </w:t>
+      </w:r>
+      <w:proofErr w:type="spellStart"/>
+      <w:r>
+        <w:t>db</w:t>
+      </w:r>
+      <w:proofErr w:type="spellEnd"/>
+      <w:r>
+        <w:t xml:space="preserve"> multiple times if they get the password wrong</w:t>
+      </w:r>
+    </w:p>
+    <w:p/>
+    <w:p>
+      <w:r>
+        <w:t xml:space="preserve">To avoid rechecking the </w:t>
+      </w:r>
+      <w:proofErr w:type="spellStart"/>
+      <w:r>
+        <w:t>db</w:t>
+      </w:r>
+      <w:proofErr w:type="spellEnd"/>
+      <w:r>
+        <w:t xml:space="preserve"> many times, when </w:t>
+      </w:r>
+      <w:proofErr w:type="gramStart"/>
+      <w:r>
+        <w:t>finally</w:t>
+      </w:r>
+      <w:proofErr w:type="gramEnd"/>
+      <w:r>
+        <w:t xml:space="preserve"> able to keep info between pages, keep everything loaded. E.g. for classroom, should know if the user has a classroom or not.</w:t>
+      </w:r>
+    </w:p>
+    <w:p/>
+    <w:p>
+      <w:r>
+        <w:t xml:space="preserve">Give everyone in the </w:t>
+      </w:r>
+      <w:proofErr w:type="spellStart"/>
+      <w:r>
+        <w:t>db</w:t>
+      </w:r>
+      <w:proofErr w:type="spellEnd"/>
+      <w:r>
+        <w:t xml:space="preserve"> an ID for reference.</w:t>
       </w:r>
     </w:p>
     <w:p/>
     <w:p>
       <w:r>
         <w:lastRenderedPageBreak/>
-        <w:t>Overall XP only determines what level you unlock. Once you have reached a threshold you cant earn anymore overall xp form the previous levels to stop boosting from the easy levels.</w:t>
+        <w:t xml:space="preserve">Overall XP only determines what level you unlock. Once you have reached a threshold you </w:t>
+      </w:r>
+      <w:proofErr w:type="spellStart"/>
+      <w:proofErr w:type="gramStart"/>
+      <w:r>
+        <w:t>cant</w:t>
+      </w:r>
+      <w:proofErr w:type="spellEnd"/>
+      <w:proofErr w:type="gramEnd"/>
+      <w:r>
+        <w:t xml:space="preserve"> earn anymore overall </w:t>
+      </w:r>
+      <w:proofErr w:type="spellStart"/>
+      <w:r>
+        <w:t>xp</w:t>
+      </w:r>
+      <w:proofErr w:type="spellEnd"/>
+      <w:r>
+        <w:t xml:space="preserve"> form the previous levels to stop boosting from the easy levels.</w:t>
       </w:r>
     </w:p>
     <w:p/>
@@ -278,7 +358,23 @@
     <w:p/>
     <w:p>
       <w:r>
-        <w:t>Research children and color and use color that kids like the most</w:t>
+        <w:t xml:space="preserve">Research children and </w:t>
+      </w:r>
+      <w:proofErr w:type="spellStart"/>
+      <w:r>
+        <w:t>color</w:t>
+      </w:r>
+      <w:proofErr w:type="spellEnd"/>
+      <w:r>
+        <w:t xml:space="preserve"> and use </w:t>
+      </w:r>
+      <w:proofErr w:type="spellStart"/>
+      <w:r>
+        <w:t>color</w:t>
+      </w:r>
+      <w:proofErr w:type="spellEnd"/>
+      <w:r>
+        <w:t xml:space="preserve"> that kids like the most</w:t>
       </w:r>
     </w:p>
     <w:p>
@@ -305,7 +401,15 @@
     </w:p>
     <w:p>
       <w:r>
-        <w:t xml:space="preserve">mention allow_copy false for </w:t>
+        <w:t xml:space="preserve">mention </w:t>
+      </w:r>
+      <w:proofErr w:type="spellStart"/>
+      <w:r>
+        <w:t>allow_copy</w:t>
+      </w:r>
+      <w:proofErr w:type="spellEnd"/>
+      <w:r>
+        <w:t xml:space="preserve"> false for </w:t>
       </w:r>
       <w:r>
         <w:t>password</w:t>
@@ -328,8 +432,29 @@
     </w:p>
     <w:p/>
     <w:p>
-      <w:r>
-        <w:t>unincentivise doing old levels by not giving xp for old levels or else 50% of xp earned</w:t>
+      <w:proofErr w:type="spellStart"/>
+      <w:r>
+        <w:t>unincentivise</w:t>
+      </w:r>
+      <w:proofErr w:type="spellEnd"/>
+      <w:r>
+        <w:t xml:space="preserve"> doing old levels by not giving </w:t>
+      </w:r>
+      <w:proofErr w:type="spellStart"/>
+      <w:r>
+        <w:t>xp</w:t>
+      </w:r>
+      <w:proofErr w:type="spellEnd"/>
+      <w:r>
+        <w:t xml:space="preserve"> for old levels or else 50% of </w:t>
+      </w:r>
+      <w:proofErr w:type="spellStart"/>
+      <w:r>
+        <w:t>xp</w:t>
+      </w:r>
+      <w:proofErr w:type="spellEnd"/>
+      <w:r>
+        <w:t xml:space="preserve"> earned</w:t>
       </w:r>
     </w:p>
     <w:p/>
@@ -341,12 +466,28 @@
     <w:p/>
     <w:p>
       <w:r>
-        <w:t>speak about how firebase is not supported with buildozer so was impossible to get working on the phone.</w:t>
-      </w:r>
-    </w:p>
-    <w:p>
-      <w:r>
-        <w:t xml:space="preserve">Database is not a primary feature anyway but it is working perfectly in emulator </w:t>
+        <w:t xml:space="preserve">speak about how firebase is not supported with </w:t>
+      </w:r>
+      <w:proofErr w:type="spellStart"/>
+      <w:r>
+        <w:t>buildozer</w:t>
+      </w:r>
+      <w:proofErr w:type="spellEnd"/>
+      <w:r>
+        <w:t xml:space="preserve"> so was impossible to get working on the phone.</w:t>
+      </w:r>
+    </w:p>
+    <w:p>
+      <w:r>
+        <w:t xml:space="preserve">Database is not a primary feature </w:t>
+      </w:r>
+      <w:proofErr w:type="gramStart"/>
+      <w:r>
+        <w:t>anyway</w:t>
+      </w:r>
+      <w:proofErr w:type="gramEnd"/>
+      <w:r>
+        <w:t xml:space="preserve"> but it is working perfectly in emulator </w:t>
       </w:r>
     </w:p>
     <w:p>
@@ -442,13 +583,47 @@
       </w:r>
     </w:p>
     <w:p>
-      <w:r>
-        <w:t xml:space="preserve">Consola Bold was favorite among adults but the simpler and more typical font used in textbooks is easier for kids to understand. A big survey was sent out and over ~~~~people responded, adults overall voted for consola bold but the children who were overall more fond of the Helvetica font and this makes sense because they are used to seeing this font type in their school books and other educational resources. Both the A and the G were pointed out in consola bold for being out of the </w:t>
+      <w:proofErr w:type="spellStart"/>
+      <w:r>
+        <w:t>Consola</w:t>
+      </w:r>
+      <w:proofErr w:type="spellEnd"/>
+      <w:r>
+        <w:t xml:space="preserve"> Bold was </w:t>
+      </w:r>
+      <w:proofErr w:type="spellStart"/>
+      <w:r>
+        <w:t>favorite</w:t>
+      </w:r>
+      <w:proofErr w:type="spellEnd"/>
+      <w:r>
+        <w:t xml:space="preserve"> among adults but the simpler and more typical font used in textbooks is easier for kids to understand. A big survey was sent out and over ~~~~people responded, adults overall voted for </w:t>
+      </w:r>
+      <w:proofErr w:type="spellStart"/>
+      <w:r>
+        <w:t>consola</w:t>
+      </w:r>
+      <w:proofErr w:type="spellEnd"/>
+      <w:r>
+        <w:t xml:space="preserve"> bold but the children who were overall more fond of the Helvetica font and this makes sense because they are used to seeing this font type in their school books and other educational resources. Both the A and the G were pointed out in </w:t>
+      </w:r>
+      <w:proofErr w:type="spellStart"/>
+      <w:r>
+        <w:t>consola</w:t>
+      </w:r>
+      <w:proofErr w:type="spellEnd"/>
+      <w:r>
+        <w:t xml:space="preserve"> bold for being out of the </w:t>
       </w:r>
       <w:r>
         <w:lastRenderedPageBreak/>
-        <w:t>norm to younger children and so it makes sense to go with helvetica</w:t>
-      </w:r>
+        <w:t xml:space="preserve">norm to younger children and so it makes sense to go with </w:t>
+      </w:r>
+      <w:proofErr w:type="spellStart"/>
+      <w:r>
+        <w:t>helvetica</w:t>
+      </w:r>
+      <w:proofErr w:type="spellEnd"/>
       <w:r>
         <w:rPr>
           <w:noProof/>
@@ -499,9 +674,65 @@
       <w:r>
         <w:t>digit of the expected answer can be used to quickly guess the answer without doing the whole equation so there needs to be extra work done on the code that picks the possible solutions</w:t>
       </w:r>
+    </w:p>
+    <w:p/>
+    <w:p/>
+    <w:p>
+      <w:r>
+        <w:br w:type="page"/>
+      </w:r>
+    </w:p>
+    <w:p>
+      <w:r>
+        <w:lastRenderedPageBreak/>
+        <w:t xml:space="preserve">Old system where it was easy to guess which answer was correct based off the final digit of the expected answer </w:t>
+      </w:r>
+    </w:p>
+    <w:p>
+      <w:r>
+        <w:rPr>
+          <w:noProof/>
+        </w:rPr>
+        <w:drawing>
+          <wp:inline distT="0" distB="0" distL="0" distR="0" wp14:anchorId="46DE56B3" wp14:editId="5AB0D908">
+            <wp:extent cx="4467225" cy="5657850"/>
+            <wp:effectExtent l="0" t="0" r="9525" b="0"/>
+            <wp:docPr id="4" name="Picture 4"/>
+            <wp:cNvGraphicFramePr>
+              <a:graphicFrameLocks xmlns:a="http://schemas.openxmlformats.org/drawingml/2006/main" noChangeAspect="1"/>
+            </wp:cNvGraphicFramePr>
+            <a:graphic xmlns:a="http://schemas.openxmlformats.org/drawingml/2006/main">
+              <a:graphicData uri="http://schemas.openxmlformats.org/drawingml/2006/picture">
+                <pic:pic xmlns:pic="http://schemas.openxmlformats.org/drawingml/2006/picture">
+                  <pic:nvPicPr>
+                    <pic:cNvPr id="1" name=""/>
+                    <pic:cNvPicPr/>
+                  </pic:nvPicPr>
+                  <pic:blipFill>
+                    <a:blip r:embed="rId13"/>
+                    <a:stretch>
+                      <a:fillRect/>
+                    </a:stretch>
+                  </pic:blipFill>
+                  <pic:spPr>
+                    <a:xfrm>
+                      <a:off x="0" y="0"/>
+                      <a:ext cx="4467225" cy="5657850"/>
+                    </a:xfrm>
+                    <a:prstGeom prst="rect">
+                      <a:avLst/>
+                    </a:prstGeom>
+                  </pic:spPr>
+                </pic:pic>
+              </a:graphicData>
+            </a:graphic>
+          </wp:inline>
+        </w:drawing>
+      </w:r>
       <w:bookmarkStart w:id="0" w:name="_GoBack"/>
       <w:bookmarkEnd w:id="0"/>
     </w:p>
+    <w:p/>
     <w:sectPr>
       <w:pgSz w:w="11906" w:h="16838"/>
       <w:pgMar w:top="1440" w:right="1440" w:bottom="1440" w:left="1440" w:header="708" w:footer="708" w:gutter="0"/>

</xml_diff>

<commit_message>
fixed incorrect percentage function and made the results floats instead of integers
</commit_message>
<xml_diff>
--- a/FinalYearProject/Ideas.docx
+++ b/FinalYearProject/Ideas.docx
@@ -58,29 +58,7 @@
           <w:szCs w:val="20"/>
           <w:shd w:val="clear" w:color="auto" w:fill="F1F0F0"/>
         </w:rPr>
-        <w:t xml:space="preserve"> (friend of </w:t>
-      </w:r>
-      <w:proofErr w:type="spellStart"/>
-      <w:r>
-        <w:rPr>
-          <w:rFonts w:ascii="Helvetica" w:hAnsi="Helvetica" w:cs="Helvetica"/>
-          <w:color w:val="444950"/>
-          <w:sz w:val="20"/>
-          <w:szCs w:val="20"/>
-          <w:shd w:val="clear" w:color="auto" w:fill="F1F0F0"/>
-        </w:rPr>
-        <w:t>sarahs</w:t>
-      </w:r>
-      <w:proofErr w:type="spellEnd"/>
-      <w:r>
-        <w:rPr>
-          <w:rFonts w:ascii="Helvetica" w:hAnsi="Helvetica" w:cs="Helvetica"/>
-          <w:color w:val="444950"/>
-          <w:sz w:val="20"/>
-          <w:szCs w:val="20"/>
-          <w:shd w:val="clear" w:color="auto" w:fill="F1F0F0"/>
-        </w:rPr>
-        <w:t>)</w:t>
+        <w:t xml:space="preserve"> (friend of sarahs)</w:t>
       </w:r>
     </w:p>
     <w:p>
@@ -231,74 +209,22 @@
     </w:p>
     <w:p>
       <w:r>
-        <w:t xml:space="preserve">Talk about speed when doing verification by doing the password first to avoid having to check the email and username in the </w:t>
-      </w:r>
-      <w:proofErr w:type="spellStart"/>
-      <w:r>
-        <w:t>db</w:t>
-      </w:r>
-      <w:proofErr w:type="spellEnd"/>
-      <w:r>
-        <w:t xml:space="preserve"> multiple times if they get the password wrong</w:t>
-      </w:r>
-    </w:p>
-    <w:p/>
-    <w:p>
-      <w:r>
-        <w:t xml:space="preserve">To avoid rechecking the </w:t>
-      </w:r>
-      <w:proofErr w:type="spellStart"/>
-      <w:r>
-        <w:t>db</w:t>
-      </w:r>
-      <w:proofErr w:type="spellEnd"/>
-      <w:r>
-        <w:t xml:space="preserve"> many times, when finally able to keep info between pages, keep everything loaded. E.g. for classroom, should know if the user has a classroom or not.</w:t>
-      </w:r>
-    </w:p>
-    <w:p/>
-    <w:p>
-      <w:r>
-        <w:t xml:space="preserve">Give everyone in the </w:t>
-      </w:r>
-      <w:proofErr w:type="spellStart"/>
-      <w:r>
-        <w:t>db</w:t>
-      </w:r>
-      <w:proofErr w:type="spellEnd"/>
-      <w:r>
-        <w:t xml:space="preserve"> an ID for reference.</w:t>
-      </w:r>
-    </w:p>
-    <w:p/>
-    <w:p>
-      <w:r>
-        <w:lastRenderedPageBreak/>
-        <w:t xml:space="preserve">Overall XP only determines what level you unlock. Once you have reached a threshold you </w:t>
-      </w:r>
-      <w:proofErr w:type="spellStart"/>
-      <w:r>
-        <w:t>cant</w:t>
-      </w:r>
-      <w:proofErr w:type="spellEnd"/>
-      <w:r>
-        <w:t xml:space="preserve"> earn anymore overall </w:t>
-      </w:r>
-      <w:proofErr w:type="spellStart"/>
-      <w:r>
-        <w:t>xp</w:t>
-      </w:r>
-      <w:proofErr w:type="spellEnd"/>
-      <w:r>
-        <w:t xml:space="preserve"> form the previous levels to stop boosting from the easy levels.</w:t>
-      </w:r>
-    </w:p>
-    <w:p/>
-    <w:p>
-      <w:r>
-        <w:t xml:space="preserve">In the individual levels there is a simple algorithm that determines the kinds of questions that can be asked </w:t>
-      </w:r>
-    </w:p>
+        <w:t>Talk about speed when doing verification by doing the password first to avoid having to check the email and username in the db multiple times if they get the password wrong</w:t>
+      </w:r>
+    </w:p>
+    <w:p/>
+    <w:p>
+      <w:r>
+        <w:t>To avoid rechecking the db many times, when finally able to keep info between pages, keep everything loaded. E.g. for classroom, should know if the user has a classroom or not.</w:t>
+      </w:r>
+    </w:p>
+    <w:p/>
+    <w:p>
+      <w:r>
+        <w:t>Give everyone in the db an ID for reference.</w:t>
+      </w:r>
+    </w:p>
+    <w:p/>
     <w:p/>
     <w:p>
       <w:r>
@@ -340,23 +266,7 @@
     <w:p/>
     <w:p>
       <w:r>
-        <w:t xml:space="preserve">Research children and </w:t>
-      </w:r>
-      <w:proofErr w:type="spellStart"/>
-      <w:r>
-        <w:t>color</w:t>
-      </w:r>
-      <w:proofErr w:type="spellEnd"/>
-      <w:r>
-        <w:t xml:space="preserve"> and use </w:t>
-      </w:r>
-      <w:proofErr w:type="spellStart"/>
-      <w:r>
-        <w:t>color</w:t>
-      </w:r>
-      <w:proofErr w:type="spellEnd"/>
-      <w:r>
-        <w:t xml:space="preserve"> that kids like the most</w:t>
+        <w:t>Research children and color and use color that kids like the most</w:t>
       </w:r>
     </w:p>
     <w:p>
@@ -383,15 +293,7 @@
     </w:p>
     <w:p>
       <w:r>
-        <w:t xml:space="preserve">mention </w:t>
-      </w:r>
-      <w:proofErr w:type="spellStart"/>
-      <w:r>
-        <w:t>allow_copy</w:t>
-      </w:r>
-      <w:proofErr w:type="spellEnd"/>
-      <w:r>
-        <w:t xml:space="preserve"> false for </w:t>
+        <w:t xml:space="preserve">mention allow_copy false for </w:t>
       </w:r>
       <w:r>
         <w:t>password</w:t>
@@ -414,29 +316,8 @@
     </w:p>
     <w:p/>
     <w:p>
-      <w:proofErr w:type="spellStart"/>
-      <w:r>
-        <w:t>unincentivise</w:t>
-      </w:r>
-      <w:proofErr w:type="spellEnd"/>
-      <w:r>
-        <w:t xml:space="preserve"> doing old levels by not giving </w:t>
-      </w:r>
-      <w:proofErr w:type="spellStart"/>
-      <w:r>
-        <w:t>xp</w:t>
-      </w:r>
-      <w:proofErr w:type="spellEnd"/>
-      <w:r>
-        <w:t xml:space="preserve"> for old levels or else 50% of </w:t>
-      </w:r>
-      <w:proofErr w:type="spellStart"/>
-      <w:r>
-        <w:t>xp</w:t>
-      </w:r>
-      <w:proofErr w:type="spellEnd"/>
-      <w:r>
-        <w:t xml:space="preserve"> earned</w:t>
+      <w:r>
+        <w:t>unincentivise doing old levels by not giving xp for old levels or else 50% of xp earned</w:t>
       </w:r>
     </w:p>
     <w:p/>
@@ -448,15 +329,7 @@
     <w:p/>
     <w:p>
       <w:r>
-        <w:t xml:space="preserve">speak about how firebase is not supported with </w:t>
-      </w:r>
-      <w:proofErr w:type="spellStart"/>
-      <w:r>
-        <w:t>buildozer</w:t>
-      </w:r>
-      <w:proofErr w:type="spellEnd"/>
-      <w:r>
-        <w:t xml:space="preserve"> so was impossible to get working on the phone.</w:t>
+        <w:t>speak about how firebase is not supported with buildozer so was impossible to get working on the phone.</w:t>
       </w:r>
     </w:p>
     <w:p>
@@ -471,7 +344,6 @@
     </w:p>
     <w:p>
       <w:r>
-        <w:lastRenderedPageBreak/>
         <w:t>Talk about error checking in various places using the print to terminal functions</w:t>
       </w:r>
     </w:p>
@@ -557,47 +429,13 @@
       </w:r>
     </w:p>
     <w:p>
-      <w:proofErr w:type="spellStart"/>
-      <w:r>
-        <w:t>Consola</w:t>
-      </w:r>
-      <w:proofErr w:type="spellEnd"/>
-      <w:r>
-        <w:t xml:space="preserve"> Bold was </w:t>
-      </w:r>
-      <w:proofErr w:type="spellStart"/>
-      <w:r>
-        <w:t>favorite</w:t>
-      </w:r>
-      <w:proofErr w:type="spellEnd"/>
-      <w:r>
-        <w:t xml:space="preserve"> among adults but the simpler and more typical font used in textbooks is easier for kids to understand. A big survey was sent out and over ~~~~people responded, adults overall voted for </w:t>
-      </w:r>
-      <w:proofErr w:type="spellStart"/>
-      <w:r>
-        <w:t>consola</w:t>
-      </w:r>
-      <w:proofErr w:type="spellEnd"/>
-      <w:r>
-        <w:t xml:space="preserve"> bold but the children who were overall more fond of the Helvetica font and this makes sense because they are used to seeing this font type in their school books and other educational resources. Both the A and the G were pointed out in </w:t>
-      </w:r>
-      <w:proofErr w:type="spellStart"/>
-      <w:r>
-        <w:t>consola</w:t>
-      </w:r>
-      <w:proofErr w:type="spellEnd"/>
-      <w:r>
-        <w:t xml:space="preserve"> bold for being out of the </w:t>
+      <w:r>
+        <w:t xml:space="preserve">Consola Bold was favorite among adults but the simpler and more typical font used in textbooks is easier for kids to understand. A big survey was sent out and over ~~~~people responded, adults overall voted for consola bold but the children who were overall more fond of the Helvetica font and this makes sense because they are used to seeing this font type in their school books and other educational resources. Both the A and the G were pointed out in consola bold for being out of the </w:t>
       </w:r>
       <w:r>
         <w:lastRenderedPageBreak/>
-        <w:t xml:space="preserve">norm to younger children and so it makes sense to go with </w:t>
-      </w:r>
-      <w:proofErr w:type="spellStart"/>
-      <w:r>
-        <w:t>helvetica</w:t>
-      </w:r>
-      <w:proofErr w:type="spellEnd"/>
+        <w:t>norm to younger children and so it makes sense to go with helvetica</w:t>
+      </w:r>
       <w:r>
         <w:rPr>
           <w:noProof/>
@@ -714,47 +552,7 @@
     <w:p/>
     <w:p>
       <w:r>
-        <w:t xml:space="preserve">Talk about every technology used: </w:t>
-      </w:r>
-      <w:proofErr w:type="spellStart"/>
-      <w:r>
-        <w:t>sqlfiddle</w:t>
-      </w:r>
-      <w:proofErr w:type="spellEnd"/>
-      <w:r>
-        <w:t xml:space="preserve">, </w:t>
-      </w:r>
-      <w:proofErr w:type="spellStart"/>
-      <w:r>
-        <w:t>github</w:t>
-      </w:r>
-      <w:proofErr w:type="spellEnd"/>
-      <w:r>
-        <w:t xml:space="preserve">, python, </w:t>
-      </w:r>
-      <w:proofErr w:type="spellStart"/>
-      <w:r>
-        <w:t>kivy</w:t>
-      </w:r>
-      <w:proofErr w:type="spellEnd"/>
-      <w:r>
-        <w:t xml:space="preserve">,  firebase, </w:t>
-      </w:r>
-      <w:proofErr w:type="spellStart"/>
-      <w:r>
-        <w:t>buildozer</w:t>
-      </w:r>
-      <w:proofErr w:type="spellEnd"/>
-      <w:r>
-        <w:t xml:space="preserve">, </w:t>
-      </w:r>
-      <w:proofErr w:type="spellStart"/>
-      <w:r>
-        <w:t>linux</w:t>
-      </w:r>
-      <w:proofErr w:type="spellEnd"/>
-      <w:r>
-        <w:t xml:space="preserve">, windows 10 </w:t>
+        <w:t xml:space="preserve">Talk about every technology used: sqlfiddle, github, python, kivy,  firebase, buildozer, linux, windows 10 </w:t>
       </w:r>
     </w:p>
     <w:p/>
@@ -764,14 +562,9 @@
       </w:r>
     </w:p>
     <w:p>
-      <w:proofErr w:type="spellStart"/>
       <w:r>
         <w:lastRenderedPageBreak/>
-        <w:t>Color</w:t>
-      </w:r>
-      <w:proofErr w:type="spellEnd"/>
-      <w:r>
-        <w:t xml:space="preserve"> </w:t>
+        <w:t xml:space="preserve">Color </w:t>
       </w:r>
       <w:hyperlink r:id="rId14" w:history="1">
         <w:r>
@@ -827,15 +620,16 @@
     <w:p/>
     <w:p>
       <w:r>
-        <w:t xml:space="preserve">Talk about </w:t>
-      </w:r>
-      <w:proofErr w:type="spellStart"/>
-      <w:r>
-        <w:t>airtable</w:t>
-      </w:r>
-      <w:proofErr w:type="spellEnd"/>
-      <w:r>
-        <w:t xml:space="preserve"> </w:t>
+        <w:t xml:space="preserve">Talk about airtable </w:t>
+      </w:r>
+    </w:p>
+    <w:p/>
+    <w:p>
+      <w:r>
+        <w:t>Include conversation had with erik on youtube and how he works closely with kivy and buildozer that he said firebase library is not supported on the only way t</w:t>
+      </w:r>
+      <w:r>
+        <w:t>o compile projects so it couldn’t be downloaded and used.</w:t>
       </w:r>
       <w:bookmarkStart w:id="0" w:name="_GoBack"/>
       <w:bookmarkEnd w:id="0"/>

</xml_diff>